<commit_message>
Update UC01 Vis beskedhistorik.docx
closes #15
Coauthor: @emilnymann
</commit_message>
<xml_diff>
--- a/02 Requirements & Analysis/UC01 Vis beskedhistorik.docx
+++ b/02 Requirements & Analysis/UC01 Vis beskedhistorik.docx
@@ -141,8 +141,16 @@
               <w:widowControl w:val="0"/>
             </w:pPr>
             <w:r>
-              <w:t>UC01 Åbn beskeder</w:t>
-            </w:r>
+              <w:t xml:space="preserve">UC01 </w:t>
+            </w:r>
+            <w:r>
+              <w:t xml:space="preserve">Vis </w:t>
+            </w:r>
+            <w:proofErr w:type="spellStart"/>
+            <w:r>
+              <w:t>beskedhistorik</w:t>
+            </w:r>
+            <w:proofErr w:type="spellEnd"/>
           </w:p>
         </w:tc>
       </w:tr>
@@ -234,9 +242,6 @@
               </w:rPr>
               <w:t>Level</w:t>
             </w:r>
-            <w:r>
-              <w:t xml:space="preserve"> </w:t>
-            </w:r>
           </w:p>
         </w:tc>
         <w:tc>
@@ -259,9 +264,11 @@
             <w:pPr>
               <w:widowControl w:val="0"/>
             </w:pPr>
+            <w:proofErr w:type="spellStart"/>
             <w:r>
               <w:t>Brugermål</w:t>
             </w:r>
+            <w:proofErr w:type="spellEnd"/>
           </w:p>
         </w:tc>
       </w:tr>
@@ -317,15 +324,42 @@
             <w:pPr>
               <w:widowControl w:val="0"/>
             </w:pPr>
-            <w:r>
-              <w:t>Kunde</w:t>
+            <w:proofErr w:type="spellStart"/>
+            <w:r>
+              <w:t>Bruger</w:t>
+            </w:r>
+            <w:proofErr w:type="spellEnd"/>
+            <w:r>
+              <w:t xml:space="preserve"> (p</w:t>
+            </w:r>
+            <w:r>
+              <w:t>atient</w:t>
+            </w:r>
+            <w:r>
+              <w:t xml:space="preserve"> </w:t>
+            </w:r>
+            <w:proofErr w:type="spellStart"/>
+            <w:r>
+              <w:t>eller</w:t>
+            </w:r>
+            <w:proofErr w:type="spellEnd"/>
+            <w:r>
+              <w:t xml:space="preserve"> </w:t>
+            </w:r>
+            <w:proofErr w:type="spellStart"/>
+            <w:r>
+              <w:t>behandler</w:t>
+            </w:r>
+            <w:proofErr w:type="spellEnd"/>
+            <w:r>
+              <w:t>)</w:t>
             </w:r>
           </w:p>
         </w:tc>
       </w:tr>
       <w:tr>
         <w:trPr>
-          <w:trHeight w:val="69"/>
+          <w:trHeight w:val="2567"/>
         </w:trPr>
         <w:tc>
           <w:tcPr>
@@ -388,7 +422,13 @@
               <w:rPr>
                 <w:lang w:val="da-DK"/>
               </w:rPr>
-              <w:t xml:space="preserve">Kunden: Vil have hurtigt og overskueligt overblik over beskedhistorik med </w:t>
+              <w:t>Patient</w:t>
+            </w:r>
+            <w:r>
+              <w:rPr>
+                <w:lang w:val="da-DK"/>
+              </w:rPr>
+              <w:t xml:space="preserve">: Vil have hurtigt og overskueligt overblik over beskedhistorik med </w:t>
             </w:r>
             <w:r>
               <w:rPr>
@@ -414,6 +454,34 @@
               <w:rPr>
                 <w:lang w:val="da-DK"/>
               </w:rPr>
+              <w:t xml:space="preserve">- Behandler: Vil gerne have hurtigt og overskueligt overblik over beskedhistorik med sine patienter, samt mindske telefontid med </w:t>
+            </w:r>
+            <w:proofErr w:type="gramStart"/>
+            <w:r>
+              <w:rPr>
+                <w:lang w:val="da-DK"/>
+              </w:rPr>
+              <w:t xml:space="preserve">patienter </w:t>
+            </w:r>
+            <w:r>
+              <w:rPr>
+                <w:lang w:val="da-DK"/>
+              </w:rPr>
+              <w:t>.</w:t>
+            </w:r>
+            <w:proofErr w:type="gramEnd"/>
+          </w:p>
+          <w:p>
+            <w:pPr>
+              <w:widowControl w:val="0"/>
+              <w:rPr>
+                <w:lang w:val="da-DK"/>
+              </w:rPr>
+            </w:pPr>
+            <w:r>
+              <w:rPr>
+                <w:lang w:val="da-DK"/>
+              </w:rPr>
               <w:t xml:space="preserve">- </w:t>
             </w:r>
             <w:r>
@@ -432,7 +500,19 @@
               <w:rPr>
                 <w:lang w:val="da-DK"/>
               </w:rPr>
-              <w:t xml:space="preserve"> Vil gerne simplificere kommunikation mellem kunde og behandler, med henblik på at spare tid og ressourcer.</w:t>
+              <w:t xml:space="preserve"> Vil gerne simplificere kommunikation mellem </w:t>
+            </w:r>
+            <w:r>
+              <w:rPr>
+                <w:lang w:val="da-DK"/>
+              </w:rPr>
+              <w:t>patient</w:t>
+            </w:r>
+            <w:r>
+              <w:rPr>
+                <w:lang w:val="da-DK"/>
+              </w:rPr>
+              <w:t xml:space="preserve"> og behandler, med henblik på at spare tid og ressourcer.</w:t>
             </w:r>
           </w:p>
           <w:p>
@@ -442,6 +522,70 @@
                 <w:lang w:val="da-DK"/>
               </w:rPr>
             </w:pPr>
+          </w:p>
+        </w:tc>
+      </w:tr>
+      <w:tr>
+        <w:trPr>
+          <w:trHeight w:val="24"/>
+        </w:trPr>
+        <w:tc>
+          <w:tcPr>
+            <w:tcW w:w="3855" w:type="dxa"/>
+            <w:tcBorders>
+              <w:top w:val="nil"/>
+              <w:left w:val="single" w:sz="8" w:space="0" w:color="000000"/>
+              <w:bottom w:val="single" w:sz="8" w:space="0" w:color="000000"/>
+              <w:right w:val="single" w:sz="8" w:space="0" w:color="000000"/>
+            </w:tcBorders>
+            <w:tcMar>
+              <w:top w:w="100" w:type="dxa"/>
+              <w:left w:w="100" w:type="dxa"/>
+              <w:bottom w:w="100" w:type="dxa"/>
+              <w:right w:w="100" w:type="dxa"/>
+            </w:tcMar>
+          </w:tcPr>
+          <w:p>
+            <w:pPr>
+              <w:spacing w:before="240"/>
+            </w:pPr>
+            <w:r>
+              <w:rPr>
+                <w:b/>
+              </w:rPr>
+              <w:t>Preconditions</w:t>
+            </w:r>
+          </w:p>
+        </w:tc>
+        <w:tc>
+          <w:tcPr>
+            <w:tcW w:w="5685" w:type="dxa"/>
+            <w:tcBorders>
+              <w:top w:val="nil"/>
+              <w:left w:val="nil"/>
+              <w:bottom w:val="single" w:sz="8" w:space="0" w:color="000000"/>
+              <w:right w:val="single" w:sz="8" w:space="0" w:color="000000"/>
+            </w:tcBorders>
+            <w:tcMar>
+              <w:top w:w="100" w:type="dxa"/>
+              <w:left w:w="100" w:type="dxa"/>
+              <w:bottom w:w="100" w:type="dxa"/>
+              <w:right w:w="100" w:type="dxa"/>
+            </w:tcMar>
+          </w:tcPr>
+          <w:p>
+            <w:pPr>
+              <w:widowControl w:val="0"/>
+              <w:rPr>
+                <w:lang w:val="da-DK"/>
+              </w:rPr>
+            </w:pPr>
+            <w:r>
+              <w:rPr>
+                <w:lang w:val="da-DK"/>
+              </w:rPr>
+              <w:t>Brugeren er logget ind.</w:t>
+            </w:r>
           </w:p>
         </w:tc>
       </w:tr>
@@ -467,13 +611,13 @@
           </w:tcPr>
           <w:p>
             <w:pPr>
-              <w:spacing w:before="240"/>
+              <w:widowControl w:val="0"/>
             </w:pPr>
             <w:r>
               <w:rPr>
                 <w:b/>
               </w:rPr>
-              <w:t>Preconditions</w:t>
+              <w:t>Success Guarantee</w:t>
             </w:r>
           </w:p>
         </w:tc>
@@ -504,16 +648,177 @@
               <w:rPr>
                 <w:lang w:val="da-DK"/>
               </w:rPr>
-              <w:t>Kunden er tilknyttet en behandler.</w:t>
-            </w:r>
-          </w:p>
+              <w:t>Brugeren fik præsenteret beskedhistorikken for den valgte patient.</w:t>
+            </w:r>
+          </w:p>
+        </w:tc>
+      </w:tr>
+      <w:tr>
+        <w:trPr>
+          <w:trHeight w:val="389"/>
+        </w:trPr>
+        <w:tc>
+          <w:tcPr>
+            <w:tcW w:w="3855" w:type="dxa"/>
+            <w:tcBorders>
+              <w:top w:val="nil"/>
+              <w:left w:val="single" w:sz="8" w:space="0" w:color="000000"/>
+              <w:bottom w:val="single" w:sz="8" w:space="0" w:color="000000"/>
+              <w:right w:val="single" w:sz="8" w:space="0" w:color="000000"/>
+            </w:tcBorders>
+            <w:tcMar>
+              <w:top w:w="100" w:type="dxa"/>
+              <w:left w:w="100" w:type="dxa"/>
+              <w:bottom w:w="100" w:type="dxa"/>
+              <w:right w:w="100" w:type="dxa"/>
+            </w:tcMar>
+          </w:tcPr>
           <w:p>
             <w:pPr>
               <w:widowControl w:val="0"/>
-              <w:rPr>
-                <w:lang w:val="da-DK"/>
-              </w:rPr>
-            </w:pPr>
+            </w:pPr>
+            <w:r>
+              <w:rPr>
+                <w:b/>
+              </w:rPr>
+              <w:t>Main Success Scenario</w:t>
+            </w:r>
+          </w:p>
+        </w:tc>
+        <w:tc>
+          <w:tcPr>
+            <w:tcW w:w="5685" w:type="dxa"/>
+            <w:tcBorders>
+              <w:top w:val="nil"/>
+              <w:left w:val="nil"/>
+              <w:bottom w:val="single" w:sz="8" w:space="0" w:color="000000"/>
+              <w:right w:val="single" w:sz="8" w:space="0" w:color="000000"/>
+            </w:tcBorders>
+            <w:tcMar>
+              <w:top w:w="100" w:type="dxa"/>
+              <w:left w:w="100" w:type="dxa"/>
+              <w:bottom w:w="100" w:type="dxa"/>
+              <w:right w:w="100" w:type="dxa"/>
+            </w:tcMar>
+          </w:tcPr>
+          <w:p>
+            <w:pPr>
+              <w:pStyle w:val="Listeafsnit"/>
+              <w:widowControl w:val="0"/>
+              <w:numPr>
+                <w:ilvl w:val="0"/>
+                <w:numId w:val="10"/>
+              </w:numPr>
+              <w:rPr>
+                <w:lang w:val="da-DK"/>
+              </w:rPr>
+            </w:pPr>
+            <w:r>
+              <w:rPr>
+                <w:lang w:val="da-DK"/>
+              </w:rPr>
+              <w:t>Brugeren</w:t>
+            </w:r>
+            <w:r>
+              <w:rPr>
+                <w:lang w:val="da-DK"/>
+              </w:rPr>
+              <w:t xml:space="preserve"> vælger beskeder.</w:t>
+            </w:r>
+          </w:p>
+          <w:p>
+            <w:pPr>
+              <w:pStyle w:val="Listeafsnit"/>
+              <w:widowControl w:val="0"/>
+              <w:numPr>
+                <w:ilvl w:val="0"/>
+                <w:numId w:val="10"/>
+              </w:numPr>
+              <w:rPr>
+                <w:lang w:val="da-DK"/>
+              </w:rPr>
+            </w:pPr>
+            <w:r>
+              <w:rPr>
+                <w:lang w:val="da-DK"/>
+              </w:rPr>
+              <w:t xml:space="preserve">Systemet sætter den valgte patient til at være den </w:t>
+            </w:r>
+            <w:proofErr w:type="spellStart"/>
+            <w:r>
+              <w:rPr>
+                <w:lang w:val="da-DK"/>
+              </w:rPr>
+              <w:t>indloggede</w:t>
+            </w:r>
+            <w:proofErr w:type="spellEnd"/>
+            <w:r>
+              <w:rPr>
+                <w:lang w:val="da-DK"/>
+              </w:rPr>
+              <w:t xml:space="preserve"> bruger.</w:t>
+            </w:r>
+          </w:p>
+          <w:p>
+            <w:pPr>
+              <w:pStyle w:val="Listeafsnit"/>
+              <w:widowControl w:val="0"/>
+              <w:numPr>
+                <w:ilvl w:val="0"/>
+                <w:numId w:val="10"/>
+              </w:numPr>
+              <w:rPr>
+                <w:lang w:val="da-DK"/>
+              </w:rPr>
+            </w:pPr>
+            <w:r>
+              <w:rPr>
+                <w:lang w:val="da-DK"/>
+              </w:rPr>
+              <w:t xml:space="preserve">Systemet </w:t>
+            </w:r>
+            <w:r>
+              <w:rPr>
+                <w:lang w:val="da-DK"/>
+              </w:rPr>
+              <w:t xml:space="preserve">præsenterer </w:t>
+            </w:r>
+            <w:r>
+              <w:rPr>
+                <w:lang w:val="da-DK"/>
+              </w:rPr>
+              <w:t>beskeder fra beskedhistorikken</w:t>
+            </w:r>
+            <w:r>
+              <w:rPr>
+                <w:lang w:val="da-DK"/>
+              </w:rPr>
+              <w:t xml:space="preserve"> for</w:t>
+            </w:r>
+            <w:r>
+              <w:rPr>
+                <w:lang w:val="da-DK"/>
+              </w:rPr>
+              <w:t xml:space="preserve"> </w:t>
+            </w:r>
+            <w:r>
+              <w:rPr>
+                <w:lang w:val="da-DK"/>
+              </w:rPr>
+              <w:t xml:space="preserve">den valgte </w:t>
+            </w:r>
+            <w:r>
+              <w:rPr>
+                <w:lang w:val="da-DK"/>
+              </w:rPr>
+              <w:t>patient</w:t>
+            </w:r>
+            <w:r>
+              <w:rPr>
+                <w:lang w:val="da-DK"/>
+              </w:rPr>
+              <w:t>.</w:t>
+            </w:r>
           </w:p>
         </w:tc>
       </w:tr>
@@ -545,7 +850,7 @@
               <w:rPr>
                 <w:b/>
               </w:rPr>
-              <w:t>Success Guarantee</w:t>
+              <w:t>Extensions</w:t>
             </w:r>
           </w:p>
         </w:tc>
@@ -576,26 +881,124 @@
               <w:rPr>
                 <w:lang w:val="da-DK"/>
               </w:rPr>
-              <w:t>Kunden f</w:t>
-            </w:r>
-            <w:r>
-              <w:rPr>
-                <w:lang w:val="da-DK"/>
-              </w:rPr>
-              <w:t>ik</w:t>
-            </w:r>
-            <w:r>
-              <w:rPr>
-                <w:lang w:val="da-DK"/>
-              </w:rPr>
-              <w:t xml:space="preserve"> præsenteret beskedhistorik med sin behandler</w:t>
+              <w:t>2a</w:t>
+            </w:r>
+            <w:r>
+              <w:rPr>
+                <w:lang w:val="da-DK"/>
+              </w:rPr>
+              <w:t>. Hvis brugeren er b</w:t>
+            </w:r>
+            <w:r>
+              <w:rPr>
+                <w:lang w:val="da-DK"/>
+              </w:rPr>
+              <w:t>ehandler</w:t>
+            </w:r>
+          </w:p>
+          <w:p>
+            <w:pPr>
+              <w:pStyle w:val="Listeafsnit"/>
+              <w:widowControl w:val="0"/>
+              <w:numPr>
+                <w:ilvl w:val="0"/>
+                <w:numId w:val="11"/>
+              </w:numPr>
+              <w:rPr>
+                <w:lang w:val="da-DK"/>
+              </w:rPr>
+            </w:pPr>
+            <w:r>
+              <w:rPr>
+                <w:lang w:val="da-DK"/>
+              </w:rPr>
+              <w:t xml:space="preserve">Brugeren vælger den ønskede patient fra </w:t>
+            </w:r>
+            <w:r>
+              <w:rPr>
+                <w:lang w:val="da-DK"/>
+              </w:rPr>
+              <w:t>sin patient</w:t>
+            </w:r>
+            <w:r>
+              <w:rPr>
+                <w:lang w:val="da-DK"/>
+              </w:rPr>
+              <w:t>oversigt</w:t>
+            </w:r>
+            <w:r>
+              <w:rPr>
+                <w:lang w:val="da-DK"/>
+              </w:rPr>
+              <w:t>.</w:t>
+            </w:r>
+          </w:p>
+          <w:p>
+            <w:pPr>
+              <w:pStyle w:val="Listeafsnit"/>
+              <w:widowControl w:val="0"/>
+              <w:numPr>
+                <w:ilvl w:val="0"/>
+                <w:numId w:val="11"/>
+              </w:numPr>
+              <w:rPr>
+                <w:lang w:val="en-US"/>
+              </w:rPr>
+            </w:pPr>
+            <w:proofErr w:type="spellStart"/>
+            <w:r>
+              <w:rPr>
+                <w:lang w:val="en-US"/>
+              </w:rPr>
+              <w:t>forsæt</w:t>
+            </w:r>
+            <w:proofErr w:type="spellEnd"/>
+            <w:r>
+              <w:rPr>
+                <w:lang w:val="en-US"/>
+              </w:rPr>
+              <w:t xml:space="preserve"> </w:t>
+            </w:r>
+            <w:proofErr w:type="spellStart"/>
+            <w:r>
+              <w:rPr>
+                <w:lang w:val="en-US"/>
+              </w:rPr>
+              <w:t>fra</w:t>
+            </w:r>
+            <w:proofErr w:type="spellEnd"/>
+            <w:r>
+              <w:rPr>
+                <w:lang w:val="en-US"/>
+              </w:rPr>
+              <w:t xml:space="preserve"> main success s</w:t>
+            </w:r>
+            <w:r>
+              <w:rPr>
+                <w:lang w:val="en-US"/>
+              </w:rPr>
+              <w:t xml:space="preserve">cenario </w:t>
+            </w:r>
+            <w:proofErr w:type="spellStart"/>
+            <w:r>
+              <w:rPr>
+                <w:lang w:val="en-US"/>
+              </w:rPr>
+              <w:t>punkt</w:t>
+            </w:r>
+            <w:proofErr w:type="spellEnd"/>
+            <w:r>
+              <w:rPr>
+                <w:lang w:val="en-US"/>
+              </w:rPr>
+              <w:t xml:space="preserve"> 3.</w:t>
             </w:r>
           </w:p>
         </w:tc>
       </w:tr>
       <w:tr>
         <w:trPr>
-          <w:trHeight w:val="389"/>
+          <w:trHeight w:val="45"/>
         </w:trPr>
         <w:tc>
           <w:tcPr>
@@ -621,7 +1024,7 @@
               <w:rPr>
                 <w:b/>
               </w:rPr>
-              <w:t>Main Success Scenario</w:t>
+              <w:t>Special Requirements</w:t>
             </w:r>
           </w:p>
         </w:tc>
@@ -643,70 +1046,71 @@
           </w:tcPr>
           <w:p>
             <w:pPr>
-              <w:pStyle w:val="Listeafsnit"/>
               <w:widowControl w:val="0"/>
-              <w:numPr>
-                <w:ilvl w:val="0"/>
-                <w:numId w:val="5"/>
-              </w:numPr>
-              <w:rPr>
-                <w:lang w:val="da-DK"/>
-              </w:rPr>
-            </w:pPr>
-            <w:r>
-              <w:rPr>
-                <w:lang w:val="da-DK"/>
-              </w:rPr>
-              <w:t>Kunden</w:t>
-            </w:r>
-            <w:r>
-              <w:rPr>
-                <w:lang w:val="da-DK"/>
-              </w:rPr>
-              <w:t xml:space="preserve"> vælger beskeder.</w:t>
-            </w:r>
-          </w:p>
-          <w:p>
-            <w:pPr>
-              <w:pStyle w:val="Listeafsnit"/>
+            </w:pPr>
+            <w:r>
+              <w:t>N/A</w:t>
+            </w:r>
+          </w:p>
+        </w:tc>
+      </w:tr>
+      <w:tr>
+        <w:trPr>
+          <w:trHeight w:val="480"/>
+        </w:trPr>
+        <w:tc>
+          <w:tcPr>
+            <w:tcW w:w="3855" w:type="dxa"/>
+            <w:tcBorders>
+              <w:top w:val="nil"/>
+              <w:left w:val="single" w:sz="8" w:space="0" w:color="000000"/>
+              <w:bottom w:val="single" w:sz="8" w:space="0" w:color="000000"/>
+              <w:right w:val="single" w:sz="8" w:space="0" w:color="000000"/>
+            </w:tcBorders>
+            <w:tcMar>
+              <w:top w:w="100" w:type="dxa"/>
+              <w:left w:w="100" w:type="dxa"/>
+              <w:bottom w:w="100" w:type="dxa"/>
+              <w:right w:w="100" w:type="dxa"/>
+            </w:tcMar>
+          </w:tcPr>
+          <w:p>
+            <w:pPr>
+              <w:spacing w:before="240"/>
+            </w:pPr>
+            <w:r>
+              <w:rPr>
+                <w:b/>
+              </w:rPr>
+              <w:t>Technology and Data Variations</w:t>
+            </w:r>
+          </w:p>
+        </w:tc>
+        <w:tc>
+          <w:tcPr>
+            <w:tcW w:w="5685" w:type="dxa"/>
+            <w:tcBorders>
+              <w:top w:val="nil"/>
+              <w:left w:val="nil"/>
+              <w:bottom w:val="single" w:sz="8" w:space="0" w:color="000000"/>
+              <w:right w:val="single" w:sz="8" w:space="0" w:color="000000"/>
+            </w:tcBorders>
+            <w:tcMar>
+              <w:top w:w="100" w:type="dxa"/>
+              <w:left w:w="100" w:type="dxa"/>
+              <w:bottom w:w="100" w:type="dxa"/>
+              <w:right w:w="100" w:type="dxa"/>
+            </w:tcMar>
+          </w:tcPr>
+          <w:p>
+            <w:pPr>
               <w:widowControl w:val="0"/>
-              <w:numPr>
-                <w:ilvl w:val="0"/>
-                <w:numId w:val="5"/>
-              </w:numPr>
-              <w:rPr>
-                <w:lang w:val="da-DK"/>
-              </w:rPr>
-            </w:pPr>
-            <w:r>
-              <w:rPr>
-                <w:lang w:val="da-DK"/>
-              </w:rPr>
-              <w:t xml:space="preserve">Systemet </w:t>
-            </w:r>
-            <w:r>
-              <w:rPr>
-                <w:lang w:val="da-DK"/>
-              </w:rPr>
-              <w:t xml:space="preserve">præsenterer </w:t>
-            </w:r>
-            <w:r>
-              <w:rPr>
-                <w:lang w:val="da-DK"/>
-              </w:rPr>
-              <w:t>beskeder fra beskedhistorikken</w:t>
-            </w:r>
-            <w:r>
-              <w:rPr>
-                <w:lang w:val="da-DK"/>
-              </w:rPr>
-              <w:t xml:space="preserve"> for </w:t>
-            </w:r>
-            <w:r>
-              <w:rPr>
-                <w:lang w:val="da-DK"/>
-              </w:rPr>
-              <w:t>brugeren</w:t>
+            </w:pPr>
+            <w:r>
+              <w:t>N</w:t>
+            </w:r>
+            <w:r>
+              <w:t>/A</w:t>
             </w:r>
           </w:p>
         </w:tc>
@@ -739,7 +1143,7 @@
               <w:rPr>
                 <w:b/>
               </w:rPr>
-              <w:t>Extensions</w:t>
+              <w:t>Frequency of Occurrence</w:t>
             </w:r>
           </w:p>
         </w:tc>
@@ -763,188 +1167,29 @@
             <w:pPr>
               <w:widowControl w:val="0"/>
             </w:pPr>
-            <w:r>
-              <w:t>N/A</w:t>
-            </w:r>
-          </w:p>
-        </w:tc>
-      </w:tr>
-      <w:tr>
-        <w:trPr>
-          <w:trHeight w:val="45"/>
-        </w:trPr>
-        <w:tc>
-          <w:tcPr>
-            <w:tcW w:w="3855" w:type="dxa"/>
-            <w:tcBorders>
-              <w:top w:val="nil"/>
-              <w:left w:val="single" w:sz="8" w:space="0" w:color="000000"/>
-              <w:bottom w:val="single" w:sz="8" w:space="0" w:color="000000"/>
-              <w:right w:val="single" w:sz="8" w:space="0" w:color="000000"/>
-            </w:tcBorders>
-            <w:tcMar>
-              <w:top w:w="100" w:type="dxa"/>
-              <w:left w:w="100" w:type="dxa"/>
-              <w:bottom w:w="100" w:type="dxa"/>
-              <w:right w:w="100" w:type="dxa"/>
-            </w:tcMar>
-          </w:tcPr>
-          <w:p>
-            <w:pPr>
-              <w:widowControl w:val="0"/>
-            </w:pPr>
-            <w:r>
-              <w:rPr>
-                <w:b/>
-              </w:rPr>
-              <w:t>Special Requirements</w:t>
-            </w:r>
-          </w:p>
-        </w:tc>
-        <w:tc>
-          <w:tcPr>
-            <w:tcW w:w="5685" w:type="dxa"/>
-            <w:tcBorders>
-              <w:top w:val="nil"/>
-              <w:left w:val="nil"/>
-              <w:bottom w:val="single" w:sz="8" w:space="0" w:color="000000"/>
-              <w:right w:val="single" w:sz="8" w:space="0" w:color="000000"/>
-            </w:tcBorders>
-            <w:tcMar>
-              <w:top w:w="100" w:type="dxa"/>
-              <w:left w:w="100" w:type="dxa"/>
-              <w:bottom w:w="100" w:type="dxa"/>
-              <w:right w:w="100" w:type="dxa"/>
-            </w:tcMar>
-          </w:tcPr>
-          <w:p>
-            <w:pPr>
-              <w:widowControl w:val="0"/>
-            </w:pPr>
-            <w:r>
-              <w:t>N/A</w:t>
-            </w:r>
-          </w:p>
-        </w:tc>
-      </w:tr>
-      <w:tr>
-        <w:trPr>
-          <w:trHeight w:val="480"/>
-        </w:trPr>
-        <w:tc>
-          <w:tcPr>
-            <w:tcW w:w="3855" w:type="dxa"/>
-            <w:tcBorders>
-              <w:top w:val="nil"/>
-              <w:left w:val="single" w:sz="8" w:space="0" w:color="000000"/>
-              <w:bottom w:val="single" w:sz="8" w:space="0" w:color="000000"/>
-              <w:right w:val="single" w:sz="8" w:space="0" w:color="000000"/>
-            </w:tcBorders>
-            <w:tcMar>
-              <w:top w:w="100" w:type="dxa"/>
-              <w:left w:w="100" w:type="dxa"/>
-              <w:bottom w:w="100" w:type="dxa"/>
-              <w:right w:w="100" w:type="dxa"/>
-            </w:tcMar>
-          </w:tcPr>
-          <w:p>
-            <w:pPr>
-              <w:spacing w:before="240"/>
-            </w:pPr>
-            <w:r>
-              <w:rPr>
-                <w:b/>
-              </w:rPr>
-              <w:t>Technology and Data Variations</w:t>
-            </w:r>
-          </w:p>
-        </w:tc>
-        <w:tc>
-          <w:tcPr>
-            <w:tcW w:w="5685" w:type="dxa"/>
-            <w:tcBorders>
-              <w:top w:val="nil"/>
-              <w:left w:val="nil"/>
-              <w:bottom w:val="single" w:sz="8" w:space="0" w:color="000000"/>
-              <w:right w:val="single" w:sz="8" w:space="0" w:color="000000"/>
-            </w:tcBorders>
-            <w:tcMar>
-              <w:top w:w="100" w:type="dxa"/>
-              <w:left w:w="100" w:type="dxa"/>
-              <w:bottom w:w="100" w:type="dxa"/>
-              <w:right w:w="100" w:type="dxa"/>
-            </w:tcMar>
-          </w:tcPr>
-          <w:p>
-            <w:pPr>
-              <w:widowControl w:val="0"/>
-            </w:pPr>
-            <w:r>
-              <w:t>N</w:t>
-            </w:r>
-            <w:r>
-              <w:t>/A</w:t>
-            </w:r>
-          </w:p>
-        </w:tc>
-      </w:tr>
-      <w:tr>
-        <w:trPr>
-          <w:trHeight w:val="25"/>
-        </w:trPr>
-        <w:tc>
-          <w:tcPr>
-            <w:tcW w:w="3855" w:type="dxa"/>
-            <w:tcBorders>
-              <w:top w:val="nil"/>
-              <w:left w:val="single" w:sz="8" w:space="0" w:color="000000"/>
-              <w:bottom w:val="single" w:sz="8" w:space="0" w:color="000000"/>
-              <w:right w:val="single" w:sz="8" w:space="0" w:color="000000"/>
-            </w:tcBorders>
-            <w:tcMar>
-              <w:top w:w="100" w:type="dxa"/>
-              <w:left w:w="100" w:type="dxa"/>
-              <w:bottom w:w="100" w:type="dxa"/>
-              <w:right w:w="100" w:type="dxa"/>
-            </w:tcMar>
-          </w:tcPr>
-          <w:p>
-            <w:pPr>
-              <w:widowControl w:val="0"/>
-            </w:pPr>
-            <w:r>
-              <w:rPr>
-                <w:b/>
-              </w:rPr>
-              <w:t>Frequency of Occurrence</w:t>
-            </w:r>
+            <w:proofErr w:type="spellStart"/>
+            <w:r>
+              <w:t>Efter</w:t>
+            </w:r>
+            <w:proofErr w:type="spellEnd"/>
             <w:r>
               <w:t xml:space="preserve"> </w:t>
             </w:r>
-          </w:p>
-        </w:tc>
-        <w:tc>
-          <w:tcPr>
-            <w:tcW w:w="5685" w:type="dxa"/>
-            <w:tcBorders>
-              <w:top w:val="nil"/>
-              <w:left w:val="nil"/>
-              <w:bottom w:val="single" w:sz="8" w:space="0" w:color="000000"/>
-              <w:right w:val="single" w:sz="8" w:space="0" w:color="000000"/>
-            </w:tcBorders>
-            <w:tcMar>
-              <w:top w:w="100" w:type="dxa"/>
-              <w:left w:w="100" w:type="dxa"/>
-              <w:bottom w:w="100" w:type="dxa"/>
-              <w:right w:w="100" w:type="dxa"/>
-            </w:tcMar>
-          </w:tcPr>
-          <w:p>
-            <w:pPr>
-              <w:widowControl w:val="0"/>
-            </w:pPr>
-            <w:r>
-              <w:t>Efter kundens behov.</w:t>
+            <w:proofErr w:type="spellStart"/>
+            <w:r>
+              <w:t>brugerens</w:t>
+            </w:r>
+            <w:proofErr w:type="spellEnd"/>
+            <w:r>
+              <w:t xml:space="preserve"> </w:t>
+            </w:r>
+            <w:proofErr w:type="spellStart"/>
+            <w:r>
+              <w:t>behov</w:t>
+            </w:r>
+            <w:proofErr w:type="spellEnd"/>
+            <w:r>
+              <w:t>.</w:t>
             </w:r>
           </w:p>
         </w:tc>
@@ -1137,6 +1382,95 @@
     </w:lvl>
   </w:abstractNum>
   <w:abstractNum w:abstractNumId="1" w15:restartNumberingAfterBreak="0">
+    <w:nsid w:val="0B8471BD"/>
+    <w:multiLevelType w:val="hybridMultilevel"/>
+    <w:tmpl w:val="F682A420"/>
+    <w:lvl w:ilvl="0" w:tplc="0406000F">
+      <w:start w:val="1"/>
+      <w:numFmt w:val="decimal"/>
+      <w:lvlText w:val="%1."/>
+      <w:lvlJc w:val="left"/>
+      <w:pPr>
+        <w:ind w:left="720" w:hanging="360"/>
+      </w:pPr>
+      <w:rPr>
+        <w:rFonts w:hint="default"/>
+      </w:rPr>
+    </w:lvl>
+    <w:lvl w:ilvl="1" w:tplc="04060019" w:tentative="1">
+      <w:start w:val="1"/>
+      <w:numFmt w:val="lowerLetter"/>
+      <w:lvlText w:val="%2."/>
+      <w:lvlJc w:val="left"/>
+      <w:pPr>
+        <w:ind w:left="1440" w:hanging="360"/>
+      </w:pPr>
+    </w:lvl>
+    <w:lvl w:ilvl="2" w:tplc="0406001B" w:tentative="1">
+      <w:start w:val="1"/>
+      <w:numFmt w:val="lowerRoman"/>
+      <w:lvlText w:val="%3."/>
+      <w:lvlJc w:val="right"/>
+      <w:pPr>
+        <w:ind w:left="2160" w:hanging="180"/>
+      </w:pPr>
+    </w:lvl>
+    <w:lvl w:ilvl="3" w:tplc="0406000F" w:tentative="1">
+      <w:start w:val="1"/>
+      <w:numFmt w:val="decimal"/>
+      <w:lvlText w:val="%4."/>
+      <w:lvlJc w:val="left"/>
+      <w:pPr>
+        <w:ind w:left="2880" w:hanging="360"/>
+      </w:pPr>
+    </w:lvl>
+    <w:lvl w:ilvl="4" w:tplc="04060019" w:tentative="1">
+      <w:start w:val="1"/>
+      <w:numFmt w:val="lowerLetter"/>
+      <w:lvlText w:val="%5."/>
+      <w:lvlJc w:val="left"/>
+      <w:pPr>
+        <w:ind w:left="3600" w:hanging="360"/>
+      </w:pPr>
+    </w:lvl>
+    <w:lvl w:ilvl="5" w:tplc="0406001B" w:tentative="1">
+      <w:start w:val="1"/>
+      <w:numFmt w:val="lowerRoman"/>
+      <w:lvlText w:val="%6."/>
+      <w:lvlJc w:val="right"/>
+      <w:pPr>
+        <w:ind w:left="4320" w:hanging="180"/>
+      </w:pPr>
+    </w:lvl>
+    <w:lvl w:ilvl="6" w:tplc="0406000F" w:tentative="1">
+      <w:start w:val="1"/>
+      <w:numFmt w:val="decimal"/>
+      <w:lvlText w:val="%7."/>
+      <w:lvlJc w:val="left"/>
+      <w:pPr>
+        <w:ind w:left="5040" w:hanging="360"/>
+      </w:pPr>
+    </w:lvl>
+    <w:lvl w:ilvl="7" w:tplc="04060019" w:tentative="1">
+      <w:start w:val="1"/>
+      <w:numFmt w:val="lowerLetter"/>
+      <w:lvlText w:val="%8."/>
+      <w:lvlJc w:val="left"/>
+      <w:pPr>
+        <w:ind w:left="5760" w:hanging="360"/>
+      </w:pPr>
+    </w:lvl>
+    <w:lvl w:ilvl="8" w:tplc="0406001B" w:tentative="1">
+      <w:start w:val="1"/>
+      <w:numFmt w:val="lowerRoman"/>
+      <w:lvlText w:val="%9."/>
+      <w:lvlJc w:val="right"/>
+      <w:pPr>
+        <w:ind w:left="6480" w:hanging="180"/>
+      </w:pPr>
+    </w:lvl>
+  </w:abstractNum>
+  <w:abstractNum w:abstractNumId="2" w15:restartNumberingAfterBreak="0">
     <w:nsid w:val="0CE55994"/>
     <w:multiLevelType w:val="multilevel"/>
     <w:tmpl w:val="AFAAAF0E"/>
@@ -1249,7 +1583,7 @@
       </w:rPr>
     </w:lvl>
   </w:abstractNum>
-  <w:abstractNum w:abstractNumId="2" w15:restartNumberingAfterBreak="0">
+  <w:abstractNum w:abstractNumId="3" w15:restartNumberingAfterBreak="0">
     <w:nsid w:val="1EFD78EA"/>
     <w:multiLevelType w:val="multilevel"/>
     <w:tmpl w:val="FC6A209C"/>
@@ -1362,7 +1696,7 @@
       </w:rPr>
     </w:lvl>
   </w:abstractNum>
-  <w:abstractNum w:abstractNumId="3" w15:restartNumberingAfterBreak="0">
+  <w:abstractNum w:abstractNumId="4" w15:restartNumberingAfterBreak="0">
     <w:nsid w:val="208C592A"/>
     <w:multiLevelType w:val="multilevel"/>
     <w:tmpl w:val="D2886C8C"/>
@@ -1475,7 +1809,7 @@
       </w:rPr>
     </w:lvl>
   </w:abstractNum>
-  <w:abstractNum w:abstractNumId="4" w15:restartNumberingAfterBreak="0">
+  <w:abstractNum w:abstractNumId="5" w15:restartNumberingAfterBreak="0">
     <w:nsid w:val="23007EBF"/>
     <w:multiLevelType w:val="hybridMultilevel"/>
     <w:tmpl w:val="B8C617F6"/>
@@ -1588,7 +1922,7 @@
       </w:rPr>
     </w:lvl>
   </w:abstractNum>
-  <w:abstractNum w:abstractNumId="5" w15:restartNumberingAfterBreak="0">
+  <w:abstractNum w:abstractNumId="6" w15:restartNumberingAfterBreak="0">
     <w:nsid w:val="306C5433"/>
     <w:multiLevelType w:val="hybridMultilevel"/>
     <w:tmpl w:val="5B844548"/>
@@ -1677,7 +2011,93 @@
       </w:pPr>
     </w:lvl>
   </w:abstractNum>
-  <w:abstractNum w:abstractNumId="6" w15:restartNumberingAfterBreak="0">
+  <w:abstractNum w:abstractNumId="7" w15:restartNumberingAfterBreak="0">
+    <w:nsid w:val="3E837262"/>
+    <w:multiLevelType w:val="hybridMultilevel"/>
+    <w:tmpl w:val="C13818E8"/>
+    <w:lvl w:ilvl="0" w:tplc="0406000F">
+      <w:start w:val="1"/>
+      <w:numFmt w:val="decimal"/>
+      <w:lvlText w:val="%1."/>
+      <w:lvlJc w:val="left"/>
+      <w:pPr>
+        <w:ind w:left="720" w:hanging="360"/>
+      </w:pPr>
+    </w:lvl>
+    <w:lvl w:ilvl="1" w:tplc="04060019" w:tentative="1">
+      <w:start w:val="1"/>
+      <w:numFmt w:val="lowerLetter"/>
+      <w:lvlText w:val="%2."/>
+      <w:lvlJc w:val="left"/>
+      <w:pPr>
+        <w:ind w:left="1440" w:hanging="360"/>
+      </w:pPr>
+    </w:lvl>
+    <w:lvl w:ilvl="2" w:tplc="0406001B" w:tentative="1">
+      <w:start w:val="1"/>
+      <w:numFmt w:val="lowerRoman"/>
+      <w:lvlText w:val="%3."/>
+      <w:lvlJc w:val="right"/>
+      <w:pPr>
+        <w:ind w:left="2160" w:hanging="180"/>
+      </w:pPr>
+    </w:lvl>
+    <w:lvl w:ilvl="3" w:tplc="0406000F" w:tentative="1">
+      <w:start w:val="1"/>
+      <w:numFmt w:val="decimal"/>
+      <w:lvlText w:val="%4."/>
+      <w:lvlJc w:val="left"/>
+      <w:pPr>
+        <w:ind w:left="2880" w:hanging="360"/>
+      </w:pPr>
+    </w:lvl>
+    <w:lvl w:ilvl="4" w:tplc="04060019" w:tentative="1">
+      <w:start w:val="1"/>
+      <w:numFmt w:val="lowerLetter"/>
+      <w:lvlText w:val="%5."/>
+      <w:lvlJc w:val="left"/>
+      <w:pPr>
+        <w:ind w:left="3600" w:hanging="360"/>
+      </w:pPr>
+    </w:lvl>
+    <w:lvl w:ilvl="5" w:tplc="0406001B" w:tentative="1">
+      <w:start w:val="1"/>
+      <w:numFmt w:val="lowerRoman"/>
+      <w:lvlText w:val="%6."/>
+      <w:lvlJc w:val="right"/>
+      <w:pPr>
+        <w:ind w:left="4320" w:hanging="180"/>
+      </w:pPr>
+    </w:lvl>
+    <w:lvl w:ilvl="6" w:tplc="0406000F" w:tentative="1">
+      <w:start w:val="1"/>
+      <w:numFmt w:val="decimal"/>
+      <w:lvlText w:val="%7."/>
+      <w:lvlJc w:val="left"/>
+      <w:pPr>
+        <w:ind w:left="5040" w:hanging="360"/>
+      </w:pPr>
+    </w:lvl>
+    <w:lvl w:ilvl="7" w:tplc="04060019" w:tentative="1">
+      <w:start w:val="1"/>
+      <w:numFmt w:val="lowerLetter"/>
+      <w:lvlText w:val="%8."/>
+      <w:lvlJc w:val="left"/>
+      <w:pPr>
+        <w:ind w:left="5760" w:hanging="360"/>
+      </w:pPr>
+    </w:lvl>
+    <w:lvl w:ilvl="8" w:tplc="0406001B" w:tentative="1">
+      <w:start w:val="1"/>
+      <w:numFmt w:val="lowerRoman"/>
+      <w:lvlText w:val="%9."/>
+      <w:lvlJc w:val="right"/>
+      <w:pPr>
+        <w:ind w:left="6480" w:hanging="180"/>
+      </w:pPr>
+    </w:lvl>
+  </w:abstractNum>
+  <w:abstractNum w:abstractNumId="8" w15:restartNumberingAfterBreak="0">
     <w:nsid w:val="4A712534"/>
     <w:multiLevelType w:val="hybridMultilevel"/>
     <w:tmpl w:val="9A507CB6"/>
@@ -1766,7 +2186,7 @@
       </w:pPr>
     </w:lvl>
   </w:abstractNum>
-  <w:abstractNum w:abstractNumId="7" w15:restartNumberingAfterBreak="0">
+  <w:abstractNum w:abstractNumId="9" w15:restartNumberingAfterBreak="0">
     <w:nsid w:val="4F6B003E"/>
     <w:multiLevelType w:val="multilevel"/>
     <w:tmpl w:val="DE4CB122"/>
@@ -1879,29 +2299,127 @@
       </w:rPr>
     </w:lvl>
   </w:abstractNum>
+  <w:abstractNum w:abstractNumId="10" w15:restartNumberingAfterBreak="0">
+    <w:nsid w:val="556F3C3E"/>
+    <w:multiLevelType w:val="hybridMultilevel"/>
+    <w:tmpl w:val="CAC6A3F8"/>
+    <w:lvl w:ilvl="0" w:tplc="0406000F">
+      <w:start w:val="1"/>
+      <w:numFmt w:val="decimal"/>
+      <w:lvlText w:val="%1."/>
+      <w:lvlJc w:val="left"/>
+      <w:pPr>
+        <w:ind w:left="720" w:hanging="360"/>
+      </w:pPr>
+      <w:rPr>
+        <w:rFonts w:hint="default"/>
+      </w:rPr>
+    </w:lvl>
+    <w:lvl w:ilvl="1" w:tplc="04060019" w:tentative="1">
+      <w:start w:val="1"/>
+      <w:numFmt w:val="lowerLetter"/>
+      <w:lvlText w:val="%2."/>
+      <w:lvlJc w:val="left"/>
+      <w:pPr>
+        <w:ind w:left="1440" w:hanging="360"/>
+      </w:pPr>
+    </w:lvl>
+    <w:lvl w:ilvl="2" w:tplc="0406001B" w:tentative="1">
+      <w:start w:val="1"/>
+      <w:numFmt w:val="lowerRoman"/>
+      <w:lvlText w:val="%3."/>
+      <w:lvlJc w:val="right"/>
+      <w:pPr>
+        <w:ind w:left="2160" w:hanging="180"/>
+      </w:pPr>
+    </w:lvl>
+    <w:lvl w:ilvl="3" w:tplc="0406000F" w:tentative="1">
+      <w:start w:val="1"/>
+      <w:numFmt w:val="decimal"/>
+      <w:lvlText w:val="%4."/>
+      <w:lvlJc w:val="left"/>
+      <w:pPr>
+        <w:ind w:left="2880" w:hanging="360"/>
+      </w:pPr>
+    </w:lvl>
+    <w:lvl w:ilvl="4" w:tplc="04060019" w:tentative="1">
+      <w:start w:val="1"/>
+      <w:numFmt w:val="lowerLetter"/>
+      <w:lvlText w:val="%5."/>
+      <w:lvlJc w:val="left"/>
+      <w:pPr>
+        <w:ind w:left="3600" w:hanging="360"/>
+      </w:pPr>
+    </w:lvl>
+    <w:lvl w:ilvl="5" w:tplc="0406001B" w:tentative="1">
+      <w:start w:val="1"/>
+      <w:numFmt w:val="lowerRoman"/>
+      <w:lvlText w:val="%6."/>
+      <w:lvlJc w:val="right"/>
+      <w:pPr>
+        <w:ind w:left="4320" w:hanging="180"/>
+      </w:pPr>
+    </w:lvl>
+    <w:lvl w:ilvl="6" w:tplc="0406000F" w:tentative="1">
+      <w:start w:val="1"/>
+      <w:numFmt w:val="decimal"/>
+      <w:lvlText w:val="%7."/>
+      <w:lvlJc w:val="left"/>
+      <w:pPr>
+        <w:ind w:left="5040" w:hanging="360"/>
+      </w:pPr>
+    </w:lvl>
+    <w:lvl w:ilvl="7" w:tplc="04060019" w:tentative="1">
+      <w:start w:val="1"/>
+      <w:numFmt w:val="lowerLetter"/>
+      <w:lvlText w:val="%8."/>
+      <w:lvlJc w:val="left"/>
+      <w:pPr>
+        <w:ind w:left="5760" w:hanging="360"/>
+      </w:pPr>
+    </w:lvl>
+    <w:lvl w:ilvl="8" w:tplc="0406001B" w:tentative="1">
+      <w:start w:val="1"/>
+      <w:numFmt w:val="lowerRoman"/>
+      <w:lvlText w:val="%9."/>
+      <w:lvlJc w:val="right"/>
+      <w:pPr>
+        <w:ind w:left="6480" w:hanging="180"/>
+      </w:pPr>
+    </w:lvl>
+  </w:abstractNum>
   <w:num w:numId="1">
+    <w:abstractNumId w:val="4"/>
+  </w:num>
+  <w:num w:numId="2">
+    <w:abstractNumId w:val="9"/>
+  </w:num>
+  <w:num w:numId="3">
+    <w:abstractNumId w:val="2"/>
+  </w:num>
+  <w:num w:numId="4">
     <w:abstractNumId w:val="3"/>
   </w:num>
-  <w:num w:numId="2">
-    <w:abstractNumId w:val="7"/>
-  </w:num>
-  <w:num w:numId="3">
-    <w:abstractNumId w:val="1"/>
-  </w:num>
-  <w:num w:numId="4">
-    <w:abstractNumId w:val="2"/>
-  </w:num>
   <w:num w:numId="5">
-    <w:abstractNumId w:val="5"/>
+    <w:abstractNumId w:val="6"/>
   </w:num>
   <w:num w:numId="6">
-    <w:abstractNumId w:val="6"/>
+    <w:abstractNumId w:val="8"/>
   </w:num>
   <w:num w:numId="7">
     <w:abstractNumId w:val="0"/>
   </w:num>
   <w:num w:numId="8">
-    <w:abstractNumId w:val="4"/>
+    <w:abstractNumId w:val="5"/>
+  </w:num>
+  <w:num w:numId="9">
+    <w:abstractNumId w:val="1"/>
+  </w:num>
+  <w:num w:numId="10">
+    <w:abstractNumId w:val="7"/>
+  </w:num>
+  <w:num w:numId="11">
+    <w:abstractNumId w:val="10"/>
   </w:num>
 </w:numbering>
 </file>

</xml_diff>

<commit_message>
Ret UC01 Vis beskedhistorik
Closes #119
</commit_message>
<xml_diff>
--- a/02 Requirements & Analysis/UC01 Vis beskedhistorik.docx
+++ b/02 Requirements & Analysis/UC01 Vis beskedhistorik.docx
@@ -13,7 +13,6 @@
           <w:insideH w:val="nil"/>
           <w:insideV w:val="nil"/>
         </w:tblBorders>
-        <w:tblLayout w:type="fixed"/>
         <w:tblLook w:val="0600" w:firstRow="0" w:lastRow="0" w:firstColumn="0" w:lastColumn="0" w:noHBand="1" w:noVBand="1"/>
       </w:tblPr>
       <w:tblGrid>
@@ -43,15 +42,15 @@
           </w:tcPr>
           <w:p>
             <w:pPr>
-              <w:widowControl w:val="0"/>
-              <w:rPr>
-                <w:lang w:val="en-US"/>
-              </w:rPr>
-            </w:pPr>
-            <w:r>
               <w:rPr>
                 <w:b/>
-                <w:lang w:val="en-US"/>
+                <w:bCs/>
+              </w:rPr>
+            </w:pPr>
+            <w:r>
+              <w:rPr>
+                <w:b/>
+                <w:bCs/>
               </w:rPr>
               <w:t>Use Case Section</w:t>
             </w:r>
@@ -115,18 +114,15 @@
           </w:tcPr>
           <w:p>
             <w:pPr>
-              <w:spacing w:before="240"/>
               <w:rPr>
                 <w:b/>
                 <w:bCs/>
-                <w:lang w:val="en-US"/>
               </w:rPr>
             </w:pPr>
             <w:r>
               <w:rPr>
                 <w:b/>
                 <w:bCs/>
-                <w:lang w:val="en-US"/>
               </w:rPr>
               <w:t>Use case name</w:t>
             </w:r>
@@ -192,15 +188,15 @@
           </w:tcPr>
           <w:p>
             <w:pPr>
-              <w:spacing w:before="240"/>
-              <w:rPr>
-                <w:lang w:val="en-US"/>
-              </w:rPr>
-            </w:pPr>
-            <w:r>
               <w:rPr>
                 <w:b/>
-                <w:lang w:val="en-US"/>
+                <w:bCs/>
+              </w:rPr>
+            </w:pPr>
+            <w:r>
+              <w:rPr>
+                <w:b/>
+                <w:bCs/>
               </w:rPr>
               <w:t>Scope</w:t>
             </w:r>
@@ -260,15 +256,15 @@
           </w:tcPr>
           <w:p>
             <w:pPr>
-              <w:widowControl w:val="0"/>
-              <w:rPr>
-                <w:lang w:val="en-US"/>
-              </w:rPr>
-            </w:pPr>
-            <w:r>
               <w:rPr>
                 <w:b/>
-                <w:lang w:val="en-US"/>
+                <w:bCs/>
+              </w:rPr>
+            </w:pPr>
+            <w:r>
+              <w:rPr>
+                <w:b/>
+                <w:bCs/>
               </w:rPr>
               <w:t>Level</w:t>
             </w:r>
@@ -328,15 +324,15 @@
           </w:tcPr>
           <w:p>
             <w:pPr>
-              <w:widowControl w:val="0"/>
-              <w:rPr>
-                <w:lang w:val="en-US"/>
-              </w:rPr>
-            </w:pPr>
-            <w:r>
               <w:rPr>
                 <w:b/>
-                <w:lang w:val="en-US"/>
+                <w:bCs/>
+              </w:rPr>
+            </w:pPr>
+            <w:r>
+              <w:rPr>
+                <w:b/>
+                <w:bCs/>
               </w:rPr>
               <w:t>Primary Actor</w:t>
             </w:r>
@@ -388,7 +384,7 @@
       </w:tr>
       <w:tr>
         <w:trPr>
-          <w:trHeight w:val="2567"/>
+          <w:trHeight w:val="2425"/>
         </w:trPr>
         <w:tc>
           <w:tcPr>
@@ -408,15 +404,15 @@
           </w:tcPr>
           <w:p>
             <w:pPr>
-              <w:widowControl w:val="0"/>
-              <w:rPr>
-                <w:lang w:val="en-US"/>
-              </w:rPr>
-            </w:pPr>
-            <w:r>
               <w:rPr>
                 <w:b/>
-                <w:lang w:val="en-US"/>
+                <w:bCs/>
+              </w:rPr>
+            </w:pPr>
+            <w:r>
+              <w:rPr>
+                <w:b/>
+                <w:bCs/>
               </w:rPr>
               <w:t>Stakeholders and Interest</w:t>
             </w:r>
@@ -540,19 +536,11 @@
               <w:t xml:space="preserve"> og behandler, med henblik på at spare tid og ressourcer.</w:t>
             </w:r>
           </w:p>
-          <w:p>
-            <w:pPr>
-              <w:widowControl w:val="0"/>
-              <w:rPr>
-                <w:lang w:val="da-DK"/>
-              </w:rPr>
-            </w:pPr>
-          </w:p>
         </w:tc>
       </w:tr>
       <w:tr>
         <w:trPr>
-          <w:trHeight w:val="24"/>
+          <w:trHeight w:val="168"/>
         </w:trPr>
         <w:tc>
           <w:tcPr>
@@ -572,15 +560,15 @@
           </w:tcPr>
           <w:p>
             <w:pPr>
-              <w:spacing w:before="240"/>
-              <w:rPr>
-                <w:lang w:val="en-US"/>
-              </w:rPr>
-            </w:pPr>
-            <w:r>
               <w:rPr>
                 <w:b/>
-                <w:lang w:val="en-US"/>
+                <w:bCs/>
+              </w:rPr>
+            </w:pPr>
+            <w:r>
+              <w:rPr>
+                <w:b/>
+                <w:bCs/>
               </w:rPr>
               <w:t>Preconditions</w:t>
             </w:r>
@@ -640,15 +628,15 @@
           </w:tcPr>
           <w:p>
             <w:pPr>
-              <w:widowControl w:val="0"/>
-              <w:rPr>
-                <w:lang w:val="en-US"/>
-              </w:rPr>
-            </w:pPr>
-            <w:r>
               <w:rPr>
                 <w:b/>
-                <w:lang w:val="en-US"/>
+                <w:bCs/>
+              </w:rPr>
+            </w:pPr>
+            <w:r>
+              <w:rPr>
+                <w:b/>
+                <w:bCs/>
               </w:rPr>
               <w:t>Success Guarantee</w:t>
             </w:r>
@@ -708,15 +696,15 @@
           </w:tcPr>
           <w:p>
             <w:pPr>
-              <w:widowControl w:val="0"/>
-              <w:rPr>
-                <w:lang w:val="en-US"/>
-              </w:rPr>
-            </w:pPr>
-            <w:r>
               <w:rPr>
                 <w:b/>
-                <w:lang w:val="en-US"/>
+                <w:bCs/>
+              </w:rPr>
+            </w:pPr>
+            <w:r>
+              <w:rPr>
+                <w:b/>
+                <w:bCs/>
               </w:rPr>
               <w:t>Main Success Scenario</w:t>
             </w:r>
@@ -881,15 +869,15 @@
           </w:tcPr>
           <w:p>
             <w:pPr>
-              <w:widowControl w:val="0"/>
-              <w:rPr>
-                <w:lang w:val="en-US"/>
-              </w:rPr>
-            </w:pPr>
-            <w:r>
               <w:rPr>
                 <w:b/>
-                <w:lang w:val="en-US"/>
+                <w:bCs/>
+              </w:rPr>
+            </w:pPr>
+            <w:r>
+              <w:rPr>
+                <w:b/>
+                <w:bCs/>
               </w:rPr>
               <w:t>Extensions</w:t>
             </w:r>
@@ -929,6 +917,25 @@
                 <w:lang w:val="da-DK"/>
               </w:rPr>
               <w:t>. Hvis brugeren er behandler</w:t>
+            </w:r>
+          </w:p>
+          <w:p>
+            <w:pPr>
+              <w:pStyle w:val="Listeafsnit"/>
+              <w:widowControl w:val="0"/>
+              <w:numPr>
+                <w:ilvl w:val="0"/>
+                <w:numId w:val="11"/>
+              </w:numPr>
+              <w:rPr>
+                <w:lang w:val="da-DK"/>
+              </w:rPr>
+            </w:pPr>
+            <w:r>
+              <w:rPr>
+                <w:lang w:val="da-DK"/>
+              </w:rPr>
+              <w:t>Systemet præsenterer patientoversigt for brugeren.</w:t>
             </w:r>
           </w:p>
           <w:p>
@@ -1051,15 +1058,15 @@
           </w:tcPr>
           <w:p>
             <w:pPr>
-              <w:widowControl w:val="0"/>
-              <w:rPr>
-                <w:lang w:val="en-US"/>
-              </w:rPr>
-            </w:pPr>
-            <w:r>
               <w:rPr>
                 <w:b/>
-                <w:lang w:val="en-US"/>
+                <w:bCs/>
+              </w:rPr>
+            </w:pPr>
+            <w:r>
+              <w:rPr>
+                <w:b/>
+                <w:bCs/>
               </w:rPr>
               <w:t>Special Requirements</w:t>
             </w:r>
@@ -1099,7 +1106,7 @@
       </w:tr>
       <w:tr>
         <w:trPr>
-          <w:trHeight w:val="480"/>
+          <w:trHeight w:val="307"/>
         </w:trPr>
         <w:tc>
           <w:tcPr>
@@ -1119,15 +1126,15 @@
           </w:tcPr>
           <w:p>
             <w:pPr>
-              <w:spacing w:before="240"/>
-              <w:rPr>
-                <w:lang w:val="en-US"/>
-              </w:rPr>
-            </w:pPr>
-            <w:r>
               <w:rPr>
                 <w:b/>
-                <w:lang w:val="en-US"/>
+                <w:bCs/>
+              </w:rPr>
+            </w:pPr>
+            <w:r>
+              <w:rPr>
+                <w:b/>
+                <w:bCs/>
               </w:rPr>
               <w:t>Technology and Data Variations</w:t>
             </w:r>
@@ -1193,15 +1200,15 @@
           </w:tcPr>
           <w:p>
             <w:pPr>
-              <w:widowControl w:val="0"/>
-              <w:rPr>
-                <w:lang w:val="en-US"/>
-              </w:rPr>
-            </w:pPr>
-            <w:r>
               <w:rPr>
                 <w:b/>
-                <w:lang w:val="en-US"/>
+                <w:bCs/>
+              </w:rPr>
+            </w:pPr>
+            <w:r>
+              <w:rPr>
+                <w:b/>
+                <w:bCs/>
               </w:rPr>
               <w:t>Frequency of Occurrence</w:t>
             </w:r>
@@ -1273,15 +1280,15 @@
           </w:tcPr>
           <w:p>
             <w:pPr>
-              <w:widowControl w:val="0"/>
-              <w:rPr>
-                <w:lang w:val="en-US"/>
-              </w:rPr>
-            </w:pPr>
-            <w:r>
               <w:rPr>
                 <w:b/>
-                <w:lang w:val="en-US"/>
+                <w:bCs/>
+              </w:rPr>
+            </w:pPr>
+            <w:r>
+              <w:rPr>
+                <w:b/>
+                <w:bCs/>
               </w:rPr>
               <w:t>Miscellaneous</w:t>
             </w:r>
@@ -1320,7 +1327,6 @@
         </w:tc>
       </w:tr>
     </w:tbl>
-    <w:p/>
     <w:p/>
     <w:p/>
     <w:sectPr>

</xml_diff>

<commit_message>
Rettet UC01 og AD01
Co-Authored-By: Emil Nymann Sølyst <emil491c@edu.easj.dk>
</commit_message>
<xml_diff>
--- a/02 Requirements & Analysis/UC01 Vis beskedhistorik.docx
+++ b/02 Requirements & Analysis/UC01 Vis beskedhistorik.docx
@@ -935,7 +935,27 @@
               <w:rPr>
                 <w:lang w:val="da-DK"/>
               </w:rPr>
-              <w:t>Systemet præsenterer patientoversigt for brugeren.</w:t>
+              <w:t xml:space="preserve">Systemet sætter den </w:t>
+            </w:r>
+            <w:r>
+              <w:rPr>
+                <w:lang w:val="da-DK"/>
+              </w:rPr>
+              <w:t xml:space="preserve">valgte behandler til at være den </w:t>
+            </w:r>
+            <w:proofErr w:type="spellStart"/>
+            <w:r>
+              <w:rPr>
+                <w:lang w:val="da-DK"/>
+              </w:rPr>
+              <w:t>indloggede</w:t>
+            </w:r>
+            <w:proofErr w:type="spellEnd"/>
+            <w:r>
+              <w:rPr>
+                <w:lang w:val="da-DK"/>
+              </w:rPr>
+              <w:t xml:space="preserve"> bruger.</w:t>
             </w:r>
           </w:p>
           <w:p>
@@ -954,7 +974,38 @@
               <w:rPr>
                 <w:lang w:val="da-DK"/>
               </w:rPr>
-              <w:t xml:space="preserve">Brugeren vælger den ønskede patient fra </w:t>
+              <w:t>Systemet præsenterer patientoversigt for brugeren.</w:t>
+            </w:r>
+          </w:p>
+          <w:p>
+            <w:pPr>
+              <w:pStyle w:val="Listeafsnit"/>
+              <w:widowControl w:val="0"/>
+              <w:numPr>
+                <w:ilvl w:val="0"/>
+                <w:numId w:val="11"/>
+              </w:numPr>
+              <w:rPr>
+                <w:lang w:val="da-DK"/>
+              </w:rPr>
+            </w:pPr>
+            <w:r>
+              <w:rPr>
+                <w:lang w:val="da-DK"/>
+              </w:rPr>
+              <w:t>B</w:t>
+            </w:r>
+            <w:r>
+              <w:rPr>
+                <w:lang w:val="da-DK"/>
+              </w:rPr>
+              <w:t>ehandleren</w:t>
+            </w:r>
+            <w:r>
+              <w:rPr>
+                <w:lang w:val="da-DK"/>
+              </w:rPr>
+              <w:t xml:space="preserve"> vælger den ønskede patient fra </w:t>
             </w:r>
             <w:r>
               <w:rPr>
@@ -1327,7 +1378,6 @@
         </w:tc>
       </w:tr>
     </w:tbl>
-    <w:p/>
     <w:p/>
     <w:sectPr>
       <w:pgSz w:w="12240" w:h="15840"/>

</xml_diff>